<commit_message>
LEAP Valid Template wired up.
</commit_message>
<xml_diff>
--- a/resources/Templates/Leap_Admission_Plea_Already_Valid_Template.docx
+++ b/resources/Templates/Leap_Admission_Plea_Already_Valid_Template.docx
@@ -258,43 +258,7 @@
           <w:sz w:val="20"/>
           <w:szCs w:val="20"/>
         </w:rPr>
-        <w:t xml:space="preserve">.  </w:t>
-      </w:r>
-      <w:proofErr w:type="gramStart"/>
-      <w:r>
-        <w:rPr>
-          <w:rFonts w:ascii="Palatino Linotype" w:hAnsi="Palatino Linotype"/>
-          <w:sz w:val="20"/>
-          <w:szCs w:val="20"/>
-        </w:rPr>
-        <w:t xml:space="preserve">{{ </w:t>
-      </w:r>
-      <w:proofErr w:type="spellStart"/>
-      <w:r>
-        <w:rPr>
-          <w:rFonts w:ascii="Palatino Linotype" w:hAnsi="Palatino Linotype"/>
-          <w:sz w:val="20"/>
-          <w:szCs w:val="20"/>
-        </w:rPr>
-        <w:t>case</w:t>
-      </w:r>
-      <w:proofErr w:type="gramEnd"/>
-      <w:r>
-        <w:rPr>
-          <w:rFonts w:ascii="Palatino Linotype" w:hAnsi="Palatino Linotype"/>
-          <w:sz w:val="20"/>
-          <w:szCs w:val="20"/>
-        </w:rPr>
-        <w:t>_number</w:t>
-      </w:r>
-      <w:proofErr w:type="spellEnd"/>
-      <w:r>
-        <w:rPr>
-          <w:rFonts w:ascii="Palatino Linotype" w:hAnsi="Palatino Linotype"/>
-          <w:sz w:val="20"/>
-          <w:szCs w:val="20"/>
-        </w:rPr>
-        <w:t xml:space="preserve"> }}</w:t>
+        <w:t>.  {{ case_number }}</w:t>
       </w:r>
       <w:r>
         <w:rPr>
@@ -343,67 +307,21 @@
           <w:szCs w:val="20"/>
         </w:rPr>
       </w:pPr>
-      <w:proofErr w:type="gramStart"/>
-      <w:r>
-        <w:rPr>
-          <w:rFonts w:ascii="Palatino Linotype" w:hAnsi="Palatino Linotype"/>
-          <w:sz w:val="20"/>
-          <w:szCs w:val="20"/>
-        </w:rPr>
-        <w:t xml:space="preserve">{{ </w:t>
-      </w:r>
-      <w:proofErr w:type="spellStart"/>
-      <w:r>
-        <w:rPr>
-          <w:rFonts w:ascii="Palatino Linotype" w:hAnsi="Palatino Linotype"/>
-          <w:sz w:val="20"/>
-          <w:szCs w:val="20"/>
-        </w:rPr>
-        <w:t>defendant</w:t>
-      </w:r>
-      <w:proofErr w:type="gramEnd"/>
-      <w:r>
-        <w:rPr>
-          <w:rFonts w:ascii="Palatino Linotype" w:hAnsi="Palatino Linotype"/>
-          <w:sz w:val="20"/>
-          <w:szCs w:val="20"/>
-        </w:rPr>
-        <w:t>.first_name</w:t>
-      </w:r>
-      <w:proofErr w:type="spellEnd"/>
-      <w:r>
-        <w:rPr>
-          <w:rFonts w:ascii="Palatino Linotype" w:hAnsi="Palatino Linotype"/>
-          <w:sz w:val="20"/>
-          <w:szCs w:val="20"/>
-        </w:rPr>
-        <w:t xml:space="preserve"> }} {{ </w:t>
-      </w:r>
-      <w:proofErr w:type="spellStart"/>
-      <w:r>
-        <w:rPr>
-          <w:rFonts w:ascii="Palatino Linotype" w:hAnsi="Palatino Linotype"/>
-          <w:sz w:val="20"/>
-          <w:szCs w:val="20"/>
-        </w:rPr>
-        <w:t>defendant.</w:t>
-      </w:r>
-      <w:r>
-        <w:rPr>
-          <w:rFonts w:ascii="Palatino Linotype" w:hAnsi="Palatino Linotype"/>
-          <w:sz w:val="20"/>
-          <w:szCs w:val="20"/>
-        </w:rPr>
-        <w:t>last_name</w:t>
-      </w:r>
-      <w:proofErr w:type="spellEnd"/>
-      <w:r>
-        <w:rPr>
-          <w:rFonts w:ascii="Palatino Linotype" w:hAnsi="Palatino Linotype"/>
-          <w:sz w:val="20"/>
-          <w:szCs w:val="20"/>
-        </w:rPr>
-        <w:t xml:space="preserve"> }},</w:t>
+      <w:r>
+        <w:rPr>
+          <w:rFonts w:ascii="Palatino Linotype" w:hAnsi="Palatino Linotype"/>
+          <w:sz w:val="20"/>
+          <w:szCs w:val="20"/>
+        </w:rPr>
+        <w:t>{{ defendant.first_name }} {{ defendant.</w:t>
+      </w:r>
+      <w:r>
+        <w:rPr>
+          <w:rFonts w:ascii="Palatino Linotype" w:hAnsi="Palatino Linotype"/>
+          <w:sz w:val="20"/>
+          <w:szCs w:val="20"/>
+        </w:rPr>
+        <w:t>last_name }},</w:t>
       </w:r>
       <w:r>
         <w:rPr>
@@ -591,7 +509,8 @@
       <w:pPr>
         <w:jc w:val="both"/>
         <w:rPr>
-          <w:rFonts w:ascii="Palatino Linotype" w:hAnsi="Palatino Linotype" w:cs="Times New Roman"/>
+          <w:rFonts w:ascii="Palatino Linotype" w:hAnsi="Palatino Linotype"/>
+          <w:bCs/>
           <w:sz w:val="20"/>
           <w:szCs w:val="20"/>
         </w:rPr>
@@ -604,41 +523,13 @@
         </w:rPr>
         <w:t xml:space="preserve">Defendant appeared in Court for arraignment on </w:t>
       </w:r>
-      <w:proofErr w:type="gramStart"/>
-      <w:r>
-        <w:rPr>
-          <w:rFonts w:ascii="Palatino Linotype" w:hAnsi="Palatino Linotype"/>
-          <w:sz w:val="20"/>
-          <w:szCs w:val="20"/>
-        </w:rPr>
-        <w:t xml:space="preserve">{{ </w:t>
-      </w:r>
-      <w:proofErr w:type="spellStart"/>
-      <w:r>
-        <w:rPr>
-          <w:rFonts w:ascii="Palatino Linotype" w:hAnsi="Palatino Linotype"/>
-          <w:sz w:val="20"/>
-          <w:szCs w:val="20"/>
-        </w:rPr>
-        <w:t>plea</w:t>
-      </w:r>
-      <w:proofErr w:type="gramEnd"/>
-      <w:r>
-        <w:rPr>
-          <w:rFonts w:ascii="Palatino Linotype" w:hAnsi="Palatino Linotype"/>
-          <w:sz w:val="20"/>
-          <w:szCs w:val="20"/>
-        </w:rPr>
-        <w:t>_trial_date</w:t>
-      </w:r>
-      <w:proofErr w:type="spellEnd"/>
-      <w:r>
-        <w:rPr>
-          <w:rFonts w:ascii="Palatino Linotype" w:hAnsi="Palatino Linotype"/>
-          <w:sz w:val="20"/>
-          <w:szCs w:val="20"/>
-        </w:rPr>
-        <w:t xml:space="preserve"> }}.</w:t>
+      <w:r>
+        <w:rPr>
+          <w:rFonts w:ascii="Palatino Linotype" w:hAnsi="Palatino Linotype"/>
+          <w:sz w:val="20"/>
+          <w:szCs w:val="20"/>
+        </w:rPr>
+        <w:t>{{ plea_trial_date }}.</w:t>
       </w:r>
       <w:r>
         <w:rPr>
@@ -655,9 +546,8 @@
           <w:sz w:val="20"/>
           <w:szCs w:val="20"/>
         </w:rPr>
-        <w:t xml:space="preserve">{% if </w:t>
-      </w:r>
-      <w:proofErr w:type="spellStart"/>
+        <w:t>{% if defense_counsel_waived is false %}Defendant was represented by {{ defense_counsel }}, {{ defense_counsel_type }}.</w:t>
+      </w:r>
       <w:r>
         <w:rPr>
           <w:rFonts w:ascii="Palatino Linotype" w:hAnsi="Palatino Linotype"/>
@@ -665,9 +555,8 @@
           <w:sz w:val="20"/>
           <w:szCs w:val="20"/>
         </w:rPr>
-        <w:t>defense_counsel_waived</w:t>
-      </w:r>
-      <w:proofErr w:type="spellEnd"/>
+        <w:t xml:space="preserve"> </w:t>
+      </w:r>
       <w:r>
         <w:rPr>
           <w:rFonts w:ascii="Palatino Linotype" w:hAnsi="Palatino Linotype"/>
@@ -675,9 +564,8 @@
           <w:sz w:val="20"/>
           <w:szCs w:val="20"/>
         </w:rPr>
-        <w:t xml:space="preserve"> is false </w:t>
-      </w:r>
-      <w:proofErr w:type="gramStart"/>
+        <w:t>{% elif defense_counsel_waived is true %}Defendant waived right to counsel.</w:t>
+      </w:r>
       <w:r>
         <w:rPr>
           <w:rFonts w:ascii="Palatino Linotype" w:hAnsi="Palatino Linotype"/>
@@ -685,9 +573,8 @@
           <w:sz w:val="20"/>
           <w:szCs w:val="20"/>
         </w:rPr>
-        <w:t>%}Defendant</w:t>
-      </w:r>
-      <w:proofErr w:type="gramEnd"/>
+        <w:t xml:space="preserve"> </w:t>
+      </w:r>
       <w:r>
         <w:rPr>
           <w:rFonts w:ascii="Palatino Linotype" w:hAnsi="Palatino Linotype"/>
@@ -695,9 +582,8 @@
           <w:sz w:val="20"/>
           <w:szCs w:val="20"/>
         </w:rPr>
-        <w:t xml:space="preserve"> was represented by {{ </w:t>
-      </w:r>
-      <w:proofErr w:type="spellStart"/>
+        <w:t>{% endif %}</w:t>
+      </w:r>
       <w:r>
         <w:rPr>
           <w:rFonts w:ascii="Palatino Linotype" w:hAnsi="Palatino Linotype"/>
@@ -705,9 +591,8 @@
           <w:sz w:val="20"/>
           <w:szCs w:val="20"/>
         </w:rPr>
-        <w:t>defense_counsel</w:t>
-      </w:r>
-      <w:proofErr w:type="spellEnd"/>
+        <w:t>{% if amend_offense_details is not none %}Counsel for the State of Ohio made a motion to amend the cha</w:t>
+      </w:r>
       <w:r>
         <w:rPr>
           <w:rFonts w:ascii="Palatino Linotype" w:hAnsi="Palatino Linotype"/>
@@ -715,9 +600,8 @@
           <w:sz w:val="20"/>
           <w:szCs w:val="20"/>
         </w:rPr>
-        <w:t xml:space="preserve"> }}, {{ </w:t>
-      </w:r>
-      <w:proofErr w:type="spellStart"/>
+        <w:t>rge(s) in the case.</w:t>
+      </w:r>
       <w:r>
         <w:rPr>
           <w:rFonts w:ascii="Palatino Linotype" w:hAnsi="Palatino Linotype"/>
@@ -725,9 +609,8 @@
           <w:sz w:val="20"/>
           <w:szCs w:val="20"/>
         </w:rPr>
-        <w:t>defense_counsel_type</w:t>
-      </w:r>
-      <w:proofErr w:type="spellEnd"/>
+        <w:t xml:space="preserve">{% if amend_offense_details.motion_disposition  ==  ‘Granted’ %} The Court found the amendment </w:t>
+      </w:r>
       <w:r>
         <w:rPr>
           <w:rFonts w:ascii="Palatino Linotype" w:hAnsi="Palatino Linotype"/>
@@ -735,7 +618,7 @@
           <w:sz w:val="20"/>
           <w:szCs w:val="20"/>
         </w:rPr>
-        <w:t xml:space="preserve"> }}.</w:t>
+        <w:t>is consistent with Crim. R. 7 and consistent with the facts of this case. Therefore, the motion is</w:t>
       </w:r>
       <w:r>
         <w:rPr>
@@ -744,177 +627,172 @@
           <w:sz w:val="20"/>
           <w:szCs w:val="20"/>
         </w:rPr>
+        <w:t xml:space="preserve"> {{ amend_offense_details.motion_disposition }}.</w:t>
+      </w:r>
+      <w:r>
+        <w:rPr>
+          <w:rFonts w:ascii="Palatino Linotype" w:hAnsi="Palatino Linotype"/>
+          <w:bCs/>
+          <w:sz w:val="20"/>
+          <w:szCs w:val="20"/>
+        </w:rPr>
+        <w:t xml:space="preserve"> The charge(s) of {% for charge in amended_charges_list %}{% if loop.index == 2 %} and {% endif %}{{ charge[0] }} is amended to {{ charge[1] }}{% endfor %}.</w:t>
+      </w:r>
+      <w:r>
+        <w:rPr>
+          <w:rFonts w:ascii="Palatino Linotype" w:hAnsi="Palatino Linotype"/>
+          <w:bCs/>
+          <w:sz w:val="20"/>
+          <w:szCs w:val="20"/>
+        </w:rPr>
+        <w:t>{% elif amend_offense_details.motion_disposition</w:t>
+      </w:r>
+      <w:r>
+        <w:rPr>
+          <w:rFonts w:ascii="Palatino Linotype" w:hAnsi="Palatino Linotype"/>
+          <w:bCs/>
+          <w:sz w:val="20"/>
+          <w:szCs w:val="20"/>
+        </w:rPr>
+        <w:t xml:space="preserve">  ==  ‘Denied’ %}</w:t>
+      </w:r>
+      <w:r>
+        <w:rPr>
+          <w:rFonts w:ascii="Palatino Linotype" w:hAnsi="Palatino Linotype"/>
+          <w:bCs/>
+          <w:sz w:val="20"/>
+          <w:szCs w:val="20"/>
+        </w:rPr>
+        <w:t xml:space="preserve"> The Court found the amendment did alter the name or identify of the offense</w:t>
+      </w:r>
+      <w:r>
+        <w:rPr>
+          <w:rFonts w:ascii="Palatino Linotype" w:hAnsi="Palatino Linotype"/>
+          <w:bCs/>
+          <w:sz w:val="20"/>
+          <w:szCs w:val="20"/>
+        </w:rPr>
+        <w:t>(s)</w:t>
+      </w:r>
+      <w:r>
+        <w:rPr>
+          <w:rFonts w:ascii="Palatino Linotype" w:hAnsi="Palatino Linotype"/>
+          <w:bCs/>
+          <w:sz w:val="20"/>
+          <w:szCs w:val="20"/>
+        </w:rPr>
+        <w:t xml:space="preserve"> and therefore the motion is {{ amend_offense</w:t>
+      </w:r>
+      <w:r>
+        <w:rPr>
+          <w:rFonts w:ascii="Palatino Linotype" w:hAnsi="Palatino Linotype"/>
+          <w:bCs/>
+          <w:sz w:val="20"/>
+          <w:szCs w:val="20"/>
+        </w:rPr>
+        <w:t>_details.motion_disposition }}.</w:t>
+      </w:r>
+      <w:r>
+        <w:rPr>
+          <w:rFonts w:ascii="Palatino Linotype" w:hAnsi="Palatino Linotype"/>
+          <w:bCs/>
+          <w:sz w:val="20"/>
+          <w:szCs w:val="20"/>
+        </w:rPr>
+        <w:t>{% endif %}{% endif %}</w:t>
+      </w:r>
+    </w:p>
+    <w:p>
+      <w:pPr>
+        <w:jc w:val="both"/>
+        <w:rPr>
+          <w:rFonts w:ascii="Palatino Linotype" w:hAnsi="Palatino Linotype" w:cs="Times New Roman"/>
+          <w:sz w:val="20"/>
+          <w:szCs w:val="20"/>
+        </w:rPr>
+      </w:pPr>
+    </w:p>
+    <w:p>
+      <w:pPr>
+        <w:jc w:val="both"/>
+        <w:rPr>
+          <w:rFonts w:ascii="Palatino Linotype" w:hAnsi="Palatino Linotype" w:cs="Times New Roman"/>
+          <w:sz w:val="20"/>
+          <w:szCs w:val="20"/>
+        </w:rPr>
+      </w:pPr>
+      <w:r>
+        <w:rPr>
+          <w:rFonts w:ascii="Palatino Linotype" w:hAnsi="Palatino Linotype" w:cs="Times New Roman"/>
+          <w:sz w:val="20"/>
+          <w:szCs w:val="20"/>
+        </w:rPr>
+        <w:t>The Court explained that Defendant was charged with the offense</w:t>
+      </w:r>
+      <w:r>
+        <w:rPr>
+          <w:rFonts w:ascii="Palatino Linotype" w:hAnsi="Palatino Linotype" w:cs="Times New Roman"/>
+          <w:sz w:val="20"/>
+          <w:szCs w:val="20"/>
+        </w:rPr>
+        <w:t>(s)</w:t>
+      </w:r>
+      <w:r>
+        <w:rPr>
+          <w:rFonts w:ascii="Palatino Linotype" w:hAnsi="Palatino Linotype" w:cs="Times New Roman"/>
+          <w:sz w:val="20"/>
+          <w:szCs w:val="20"/>
+        </w:rPr>
+        <w:t xml:space="preserve"> set forth below.  </w:t>
+      </w:r>
+      <w:r>
+        <w:rPr>
+          <w:rFonts w:ascii="Palatino Linotype" w:hAnsi="Palatino Linotype" w:cs="Times New Roman"/>
+          <w:sz w:val="20"/>
+          <w:szCs w:val="20"/>
+        </w:rPr>
+        <w:t xml:space="preserve">Defendant understood the nature of the charge(s), all constitutional rights, and the effects of a plea.  Defendant entered </w:t>
+      </w:r>
+      <w:r>
+        <w:rPr>
+          <w:rFonts w:ascii="Palatino Linotype" w:hAnsi="Palatino Linotype" w:cs="Times New Roman"/>
+          <w:sz w:val="20"/>
+          <w:szCs w:val="20"/>
+        </w:rPr>
+        <w:t>the</w:t>
+      </w:r>
+      <w:r>
+        <w:rPr>
+          <w:rFonts w:ascii="Palatino Linotype" w:hAnsi="Palatino Linotype" w:cs="Times New Roman"/>
+          <w:sz w:val="20"/>
+          <w:szCs w:val="20"/>
+        </w:rPr>
         <w:t xml:space="preserve"> </w:t>
       </w:r>
       <w:r>
         <w:rPr>
-          <w:rFonts w:ascii="Palatino Linotype" w:hAnsi="Palatino Linotype"/>
-          <w:bCs/>
-          <w:sz w:val="20"/>
-          <w:szCs w:val="20"/>
-        </w:rPr>
-        <w:t xml:space="preserve">{% </w:t>
-      </w:r>
-      <w:proofErr w:type="spellStart"/>
-      <w:r>
-        <w:rPr>
-          <w:rFonts w:ascii="Palatino Linotype" w:hAnsi="Palatino Linotype"/>
-          <w:bCs/>
-          <w:sz w:val="20"/>
-          <w:szCs w:val="20"/>
-        </w:rPr>
-        <w:t>elif</w:t>
-      </w:r>
-      <w:proofErr w:type="spellEnd"/>
-      <w:r>
-        <w:rPr>
-          <w:rFonts w:ascii="Palatino Linotype" w:hAnsi="Palatino Linotype"/>
-          <w:bCs/>
-          <w:sz w:val="20"/>
-          <w:szCs w:val="20"/>
-        </w:rPr>
-        <w:t xml:space="preserve"> </w:t>
-      </w:r>
-      <w:proofErr w:type="spellStart"/>
-      <w:r>
-        <w:rPr>
-          <w:rFonts w:ascii="Palatino Linotype" w:hAnsi="Palatino Linotype"/>
-          <w:bCs/>
-          <w:sz w:val="20"/>
-          <w:szCs w:val="20"/>
-        </w:rPr>
-        <w:t>defense_counsel_waived</w:t>
-      </w:r>
-      <w:proofErr w:type="spellEnd"/>
-      <w:r>
-        <w:rPr>
-          <w:rFonts w:ascii="Palatino Linotype" w:hAnsi="Palatino Linotype"/>
-          <w:bCs/>
-          <w:sz w:val="20"/>
-          <w:szCs w:val="20"/>
-        </w:rPr>
-        <w:t xml:space="preserve"> is true </w:t>
-      </w:r>
-      <w:proofErr w:type="gramStart"/>
-      <w:r>
-        <w:rPr>
-          <w:rFonts w:ascii="Palatino Linotype" w:hAnsi="Palatino Linotype"/>
-          <w:bCs/>
-          <w:sz w:val="20"/>
-          <w:szCs w:val="20"/>
-        </w:rPr>
-        <w:t>%}Defendant</w:t>
-      </w:r>
-      <w:proofErr w:type="gramEnd"/>
-      <w:r>
-        <w:rPr>
-          <w:rFonts w:ascii="Palatino Linotype" w:hAnsi="Palatino Linotype"/>
-          <w:bCs/>
-          <w:sz w:val="20"/>
-          <w:szCs w:val="20"/>
-        </w:rPr>
-        <w:t xml:space="preserve"> waived right to counsel.</w:t>
-      </w:r>
-      <w:r>
-        <w:rPr>
-          <w:rFonts w:ascii="Palatino Linotype" w:hAnsi="Palatino Linotype"/>
-          <w:bCs/>
-          <w:sz w:val="20"/>
-          <w:szCs w:val="20"/>
-        </w:rPr>
-        <w:t xml:space="preserve"> </w:t>
-      </w:r>
-      <w:r>
-        <w:rPr>
-          <w:rFonts w:ascii="Palatino Linotype" w:hAnsi="Palatino Linotype"/>
-          <w:bCs/>
-          <w:sz w:val="20"/>
-          <w:szCs w:val="20"/>
-        </w:rPr>
-        <w:t xml:space="preserve">{% endif </w:t>
-      </w:r>
-      <w:proofErr w:type="gramStart"/>
-      <w:r>
-        <w:rPr>
-          <w:rFonts w:ascii="Palatino Linotype" w:hAnsi="Palatino Linotype"/>
-          <w:bCs/>
-          <w:sz w:val="20"/>
-          <w:szCs w:val="20"/>
-        </w:rPr>
-        <w:t>%}</w:t>
-      </w:r>
-      <w:r>
-        <w:rPr>
-          <w:rFonts w:ascii="Palatino Linotype" w:hAnsi="Palatino Linotype" w:cs="Times New Roman"/>
-          <w:sz w:val="20"/>
-          <w:szCs w:val="20"/>
-        </w:rPr>
-        <w:t>The</w:t>
-      </w:r>
-      <w:proofErr w:type="gramEnd"/>
-      <w:r>
-        <w:rPr>
-          <w:rFonts w:ascii="Palatino Linotype" w:hAnsi="Palatino Linotype" w:cs="Times New Roman"/>
-          <w:sz w:val="20"/>
-          <w:szCs w:val="20"/>
-        </w:rPr>
-        <w:t xml:space="preserve"> Court explained that Defendant was charged with the offense</w:t>
-      </w:r>
-      <w:r>
-        <w:rPr>
-          <w:rFonts w:ascii="Palatino Linotype" w:hAnsi="Palatino Linotype" w:cs="Times New Roman"/>
-          <w:sz w:val="20"/>
-          <w:szCs w:val="20"/>
-        </w:rPr>
-        <w:t>(s)</w:t>
-      </w:r>
-      <w:r>
-        <w:rPr>
-          <w:rFonts w:ascii="Palatino Linotype" w:hAnsi="Palatino Linotype" w:cs="Times New Roman"/>
-          <w:sz w:val="20"/>
-          <w:szCs w:val="20"/>
-        </w:rPr>
-        <w:t xml:space="preserve"> set forth below.  The Defendant understood the nature of the charge(s), all constitutional rights, and the effects of a plea.  Defendant entered a GUILTY PLEA, to</w:t>
-      </w:r>
-      <w:r>
-        <w:rPr>
-          <w:rFonts w:ascii="Palatino Linotype" w:hAnsi="Palatino Linotype" w:cs="Times New Roman"/>
-          <w:sz w:val="20"/>
-          <w:szCs w:val="20"/>
-        </w:rPr>
-        <w:t xml:space="preserve"> the charge</w:t>
-      </w:r>
-      <w:r>
-        <w:rPr>
-          <w:rFonts w:ascii="Palatino Linotype" w:hAnsi="Palatino Linotype" w:cs="Times New Roman"/>
-          <w:sz w:val="20"/>
-          <w:szCs w:val="20"/>
-        </w:rPr>
-        <w:t>(</w:t>
-      </w:r>
-      <w:r>
-        <w:rPr>
-          <w:rFonts w:ascii="Palatino Linotype" w:hAnsi="Palatino Linotype" w:cs="Times New Roman"/>
-          <w:sz w:val="20"/>
-          <w:szCs w:val="20"/>
-        </w:rPr>
-        <w:t>s</w:t>
-      </w:r>
-      <w:r>
-        <w:rPr>
-          <w:rFonts w:ascii="Palatino Linotype" w:hAnsi="Palatino Linotype" w:cs="Times New Roman"/>
-          <w:sz w:val="20"/>
-          <w:szCs w:val="20"/>
-        </w:rPr>
-        <w:t>)</w:t>
-      </w:r>
-      <w:r>
-        <w:rPr>
-          <w:rFonts w:ascii="Palatino Linotype" w:hAnsi="Palatino Linotype" w:cs="Times New Roman"/>
-          <w:sz w:val="20"/>
-          <w:szCs w:val="20"/>
-        </w:rPr>
-        <w:t xml:space="preserve"> below:</w:t>
+          <w:rFonts w:ascii="Palatino Linotype" w:hAnsi="Palatino Linotype" w:cs="Times New Roman"/>
+          <w:sz w:val="20"/>
+          <w:szCs w:val="20"/>
+        </w:rPr>
+        <w:t xml:space="preserve">plea(s) to the charge(s) as set forth in the chart below.  </w:t>
+      </w:r>
+      <w:r>
+        <w:rPr>
+          <w:rFonts w:ascii="Palatino Linotype" w:hAnsi="Palatino Linotype" w:cs="Times New Roman"/>
+          <w:vanish/>
+          <w:sz w:val="20"/>
+          <w:szCs w:val="20"/>
+        </w:rPr>
+        <w:t xml:space="preserve">R.C. 2943.031  </w:t>
+      </w:r>
+      <w:r>
+        <w:rPr>
+          <w:rFonts w:ascii="Palatino Linotype" w:hAnsi="Palatino Linotype" w:cs="Times New Roman"/>
+          <w:sz w:val="20"/>
+          <w:szCs w:val="20"/>
+        </w:rPr>
+        <w:t>The Court found Defendant entered the plea knowingly, intelligently, and voluntarily.  The Court accepted the Defendant’s plea.</w:t>
       </w:r>
     </w:p>
     <w:p>
@@ -1017,51 +895,7 @@
                 <w:sz w:val="20"/>
                 <w:szCs w:val="20"/>
               </w:rPr>
-              <w:t>{%</w:t>
-            </w:r>
-            <w:proofErr w:type="spellStart"/>
-            <w:r>
-              <w:rPr>
-                <w:rFonts w:ascii="Palatino Linotype" w:hAnsi="Palatino Linotype"/>
-                <w:b/>
-                <w:bCs/>
-                <w:sz w:val="20"/>
-                <w:szCs w:val="20"/>
-              </w:rPr>
-              <w:t>tc</w:t>
-            </w:r>
-            <w:proofErr w:type="spellEnd"/>
-            <w:r>
-              <w:rPr>
-                <w:rFonts w:ascii="Palatino Linotype" w:hAnsi="Palatino Linotype"/>
-                <w:b/>
-                <w:bCs/>
-                <w:sz w:val="20"/>
-                <w:szCs w:val="20"/>
-              </w:rPr>
-              <w:t xml:space="preserve"> for charge in </w:t>
-            </w:r>
-            <w:proofErr w:type="spellStart"/>
-            <w:r>
-              <w:rPr>
-                <w:rFonts w:ascii="Palatino Linotype" w:hAnsi="Palatino Linotype"/>
-                <w:b/>
-                <w:bCs/>
-                <w:sz w:val="20"/>
-                <w:szCs w:val="20"/>
-              </w:rPr>
-              <w:t>charges_list</w:t>
-            </w:r>
-            <w:proofErr w:type="spellEnd"/>
-            <w:r>
-              <w:rPr>
-                <w:rFonts w:ascii="Palatino Linotype" w:hAnsi="Palatino Linotype"/>
-                <w:b/>
-                <w:bCs/>
-                <w:sz w:val="20"/>
-                <w:szCs w:val="20"/>
-              </w:rPr>
-              <w:t xml:space="preserve"> %}</w:t>
+              <w:t>{%tc for charge in charges_list %}</w:t>
             </w:r>
           </w:p>
         </w:tc>
@@ -1091,7 +925,6 @@
                 <w:szCs w:val="20"/>
               </w:rPr>
             </w:pPr>
-            <w:proofErr w:type="gramStart"/>
             <w:r>
               <w:rPr>
                 <w:rFonts w:ascii="Palatino Linotype" w:hAnsi="Palatino Linotype"/>
@@ -1100,40 +933,7 @@
                 <w:sz w:val="20"/>
                 <w:szCs w:val="20"/>
               </w:rPr>
-              <w:t xml:space="preserve">{{ </w:t>
-            </w:r>
-            <w:proofErr w:type="spellStart"/>
-            <w:r>
-              <w:rPr>
-                <w:rFonts w:ascii="Palatino Linotype" w:hAnsi="Palatino Linotype"/>
-                <w:b/>
-                <w:bCs/>
-                <w:sz w:val="20"/>
-                <w:szCs w:val="20"/>
-              </w:rPr>
-              <w:t>charge</w:t>
-            </w:r>
-            <w:proofErr w:type="gramEnd"/>
-            <w:r>
-              <w:rPr>
-                <w:rFonts w:ascii="Palatino Linotype" w:hAnsi="Palatino Linotype"/>
-                <w:b/>
-                <w:bCs/>
-                <w:sz w:val="20"/>
-                <w:szCs w:val="20"/>
-              </w:rPr>
-              <w:t>.offense</w:t>
-            </w:r>
-            <w:proofErr w:type="spellEnd"/>
-            <w:r>
-              <w:rPr>
-                <w:rFonts w:ascii="Palatino Linotype" w:hAnsi="Palatino Linotype"/>
-                <w:b/>
-                <w:bCs/>
-                <w:sz w:val="20"/>
-                <w:szCs w:val="20"/>
-              </w:rPr>
-              <w:t xml:space="preserve"> }}</w:t>
+              <w:t>{{ charge.offense }}</w:t>
             </w:r>
           </w:p>
         </w:tc>
@@ -1171,51 +971,7 @@
                 <w:sz w:val="20"/>
                 <w:szCs w:val="20"/>
               </w:rPr>
-              <w:t>{%</w:t>
-            </w:r>
-            <w:proofErr w:type="spellStart"/>
-            <w:r>
-              <w:rPr>
-                <w:rFonts w:ascii="Palatino Linotype" w:hAnsi="Palatino Linotype"/>
-                <w:b/>
-                <w:bCs/>
-                <w:sz w:val="20"/>
-                <w:szCs w:val="20"/>
-              </w:rPr>
-              <w:t>tc</w:t>
-            </w:r>
-            <w:proofErr w:type="spellEnd"/>
-            <w:r>
-              <w:rPr>
-                <w:rFonts w:ascii="Palatino Linotype" w:hAnsi="Palatino Linotype"/>
-                <w:b/>
-                <w:bCs/>
-                <w:sz w:val="20"/>
-                <w:szCs w:val="20"/>
-              </w:rPr>
-              <w:t xml:space="preserve"> </w:t>
-            </w:r>
-            <w:proofErr w:type="spellStart"/>
-            <w:r>
-              <w:rPr>
-                <w:rFonts w:ascii="Palatino Linotype" w:hAnsi="Palatino Linotype"/>
-                <w:b/>
-                <w:bCs/>
-                <w:sz w:val="20"/>
-                <w:szCs w:val="20"/>
-              </w:rPr>
-              <w:t>endfor</w:t>
-            </w:r>
-            <w:proofErr w:type="spellEnd"/>
-            <w:r>
-              <w:rPr>
-                <w:rFonts w:ascii="Palatino Linotype" w:hAnsi="Palatino Linotype"/>
-                <w:b/>
-                <w:bCs/>
-                <w:sz w:val="20"/>
-                <w:szCs w:val="20"/>
-              </w:rPr>
-              <w:t xml:space="preserve"> %}</w:t>
+              <w:t>{%tc endfor %}</w:t>
             </w:r>
           </w:p>
         </w:tc>
@@ -1296,51 +1052,7 @@
                 <w:sz w:val="20"/>
                 <w:szCs w:val="20"/>
               </w:rPr>
-              <w:t>{%</w:t>
-            </w:r>
-            <w:proofErr w:type="spellStart"/>
-            <w:r>
-              <w:rPr>
-                <w:rFonts w:ascii="Palatino Linotype" w:hAnsi="Palatino Linotype"/>
-                <w:b/>
-                <w:bCs/>
-                <w:sz w:val="20"/>
-                <w:szCs w:val="20"/>
-              </w:rPr>
-              <w:t>tc</w:t>
-            </w:r>
-            <w:proofErr w:type="spellEnd"/>
-            <w:r>
-              <w:rPr>
-                <w:rFonts w:ascii="Palatino Linotype" w:hAnsi="Palatino Linotype"/>
-                <w:b/>
-                <w:bCs/>
-                <w:sz w:val="20"/>
-                <w:szCs w:val="20"/>
-              </w:rPr>
-              <w:t xml:space="preserve"> for charge in </w:t>
-            </w:r>
-            <w:proofErr w:type="spellStart"/>
-            <w:r>
-              <w:rPr>
-                <w:rFonts w:ascii="Palatino Linotype" w:hAnsi="Palatino Linotype"/>
-                <w:b/>
-                <w:bCs/>
-                <w:sz w:val="20"/>
-                <w:szCs w:val="20"/>
-              </w:rPr>
-              <w:t>charges_list</w:t>
-            </w:r>
-            <w:proofErr w:type="spellEnd"/>
-            <w:r>
-              <w:rPr>
-                <w:rFonts w:ascii="Palatino Linotype" w:hAnsi="Palatino Linotype"/>
-                <w:b/>
-                <w:bCs/>
-                <w:sz w:val="20"/>
-                <w:szCs w:val="20"/>
-              </w:rPr>
-              <w:t xml:space="preserve"> %}</w:t>
+              <w:t>{%tc for charge in charges_list %}</w:t>
             </w:r>
           </w:p>
         </w:tc>
@@ -1370,7 +1082,6 @@
                 <w:szCs w:val="20"/>
               </w:rPr>
             </w:pPr>
-            <w:proofErr w:type="gramStart"/>
             <w:r>
               <w:rPr>
                 <w:rFonts w:ascii="Palatino Linotype" w:hAnsi="Palatino Linotype"/>
@@ -1379,40 +1090,7 @@
                 <w:sz w:val="20"/>
                 <w:szCs w:val="20"/>
               </w:rPr>
-              <w:t xml:space="preserve">{{ </w:t>
-            </w:r>
-            <w:proofErr w:type="spellStart"/>
-            <w:r>
-              <w:rPr>
-                <w:rFonts w:ascii="Palatino Linotype" w:hAnsi="Palatino Linotype"/>
-                <w:b/>
-                <w:bCs/>
-                <w:sz w:val="20"/>
-                <w:szCs w:val="20"/>
-              </w:rPr>
-              <w:t>charge</w:t>
-            </w:r>
-            <w:proofErr w:type="gramEnd"/>
-            <w:r>
-              <w:rPr>
-                <w:rFonts w:ascii="Palatino Linotype" w:hAnsi="Palatino Linotype"/>
-                <w:b/>
-                <w:bCs/>
-                <w:sz w:val="20"/>
-                <w:szCs w:val="20"/>
-              </w:rPr>
-              <w:t>.statute</w:t>
-            </w:r>
-            <w:proofErr w:type="spellEnd"/>
-            <w:r>
-              <w:rPr>
-                <w:rFonts w:ascii="Palatino Linotype" w:hAnsi="Palatino Linotype"/>
-                <w:b/>
-                <w:bCs/>
-                <w:sz w:val="20"/>
-                <w:szCs w:val="20"/>
-              </w:rPr>
-              <w:t xml:space="preserve"> }}</w:t>
+              <w:t>{{ charge.statute }}</w:t>
             </w:r>
           </w:p>
         </w:tc>
@@ -1450,51 +1128,7 @@
                 <w:sz w:val="20"/>
                 <w:szCs w:val="20"/>
               </w:rPr>
-              <w:t>{%</w:t>
-            </w:r>
-            <w:proofErr w:type="spellStart"/>
-            <w:r>
-              <w:rPr>
-                <w:rFonts w:ascii="Palatino Linotype" w:hAnsi="Palatino Linotype"/>
-                <w:b/>
-                <w:bCs/>
-                <w:sz w:val="20"/>
-                <w:szCs w:val="20"/>
-              </w:rPr>
-              <w:t>tc</w:t>
-            </w:r>
-            <w:proofErr w:type="spellEnd"/>
-            <w:r>
-              <w:rPr>
-                <w:rFonts w:ascii="Palatino Linotype" w:hAnsi="Palatino Linotype"/>
-                <w:b/>
-                <w:bCs/>
-                <w:sz w:val="20"/>
-                <w:szCs w:val="20"/>
-              </w:rPr>
-              <w:t xml:space="preserve"> </w:t>
-            </w:r>
-            <w:proofErr w:type="spellStart"/>
-            <w:r>
-              <w:rPr>
-                <w:rFonts w:ascii="Palatino Linotype" w:hAnsi="Palatino Linotype"/>
-                <w:b/>
-                <w:bCs/>
-                <w:sz w:val="20"/>
-                <w:szCs w:val="20"/>
-              </w:rPr>
-              <w:t>endfor</w:t>
-            </w:r>
-            <w:proofErr w:type="spellEnd"/>
-            <w:r>
-              <w:rPr>
-                <w:rFonts w:ascii="Palatino Linotype" w:hAnsi="Palatino Linotype"/>
-                <w:b/>
-                <w:bCs/>
-                <w:sz w:val="20"/>
-                <w:szCs w:val="20"/>
-              </w:rPr>
-              <w:t xml:space="preserve"> %}</w:t>
+              <w:t>{%tc endfor %}</w:t>
             </w:r>
           </w:p>
         </w:tc>
@@ -1575,51 +1209,7 @@
                 <w:sz w:val="20"/>
                 <w:szCs w:val="20"/>
               </w:rPr>
-              <w:t>{%</w:t>
-            </w:r>
-            <w:proofErr w:type="spellStart"/>
-            <w:r>
-              <w:rPr>
-                <w:rFonts w:ascii="Palatino Linotype" w:hAnsi="Palatino Linotype"/>
-                <w:b/>
-                <w:bCs/>
-                <w:sz w:val="20"/>
-                <w:szCs w:val="20"/>
-              </w:rPr>
-              <w:t>tc</w:t>
-            </w:r>
-            <w:proofErr w:type="spellEnd"/>
-            <w:r>
-              <w:rPr>
-                <w:rFonts w:ascii="Palatino Linotype" w:hAnsi="Palatino Linotype"/>
-                <w:b/>
-                <w:bCs/>
-                <w:sz w:val="20"/>
-                <w:szCs w:val="20"/>
-              </w:rPr>
-              <w:t xml:space="preserve"> for charge in </w:t>
-            </w:r>
-            <w:proofErr w:type="spellStart"/>
-            <w:r>
-              <w:rPr>
-                <w:rFonts w:ascii="Palatino Linotype" w:hAnsi="Palatino Linotype"/>
-                <w:b/>
-                <w:bCs/>
-                <w:sz w:val="20"/>
-                <w:szCs w:val="20"/>
-              </w:rPr>
-              <w:t>charges_list</w:t>
-            </w:r>
-            <w:proofErr w:type="spellEnd"/>
-            <w:r>
-              <w:rPr>
-                <w:rFonts w:ascii="Palatino Linotype" w:hAnsi="Palatino Linotype"/>
-                <w:b/>
-                <w:bCs/>
-                <w:sz w:val="20"/>
-                <w:szCs w:val="20"/>
-              </w:rPr>
-              <w:t xml:space="preserve"> %}</w:t>
+              <w:t>{%tc for charge in charges_list %}</w:t>
             </w:r>
           </w:p>
         </w:tc>
@@ -1649,7 +1239,6 @@
                 <w:szCs w:val="20"/>
               </w:rPr>
             </w:pPr>
-            <w:proofErr w:type="gramStart"/>
             <w:r>
               <w:rPr>
                 <w:rFonts w:ascii="Palatino Linotype" w:hAnsi="Palatino Linotype"/>
@@ -1658,40 +1247,7 @@
                 <w:sz w:val="20"/>
                 <w:szCs w:val="20"/>
               </w:rPr>
-              <w:t xml:space="preserve">{{ </w:t>
-            </w:r>
-            <w:proofErr w:type="spellStart"/>
-            <w:r>
-              <w:rPr>
-                <w:rFonts w:ascii="Palatino Linotype" w:hAnsi="Palatino Linotype"/>
-                <w:b/>
-                <w:bCs/>
-                <w:sz w:val="20"/>
-                <w:szCs w:val="20"/>
-              </w:rPr>
-              <w:t>charge</w:t>
-            </w:r>
-            <w:proofErr w:type="gramEnd"/>
-            <w:r>
-              <w:rPr>
-                <w:rFonts w:ascii="Palatino Linotype" w:hAnsi="Palatino Linotype"/>
-                <w:b/>
-                <w:bCs/>
-                <w:sz w:val="20"/>
-                <w:szCs w:val="20"/>
-              </w:rPr>
-              <w:t>.degree</w:t>
-            </w:r>
-            <w:proofErr w:type="spellEnd"/>
-            <w:r>
-              <w:rPr>
-                <w:rFonts w:ascii="Palatino Linotype" w:hAnsi="Palatino Linotype"/>
-                <w:b/>
-                <w:bCs/>
-                <w:sz w:val="20"/>
-                <w:szCs w:val="20"/>
-              </w:rPr>
-              <w:t xml:space="preserve"> }}</w:t>
+              <w:t>{{ charge.degree }}</w:t>
             </w:r>
           </w:p>
         </w:tc>
@@ -1729,51 +1285,7 @@
                 <w:sz w:val="20"/>
                 <w:szCs w:val="20"/>
               </w:rPr>
-              <w:t>{%</w:t>
-            </w:r>
-            <w:proofErr w:type="spellStart"/>
-            <w:r>
-              <w:rPr>
-                <w:rFonts w:ascii="Palatino Linotype" w:hAnsi="Palatino Linotype"/>
-                <w:b/>
-                <w:bCs/>
-                <w:sz w:val="20"/>
-                <w:szCs w:val="20"/>
-              </w:rPr>
-              <w:t>tc</w:t>
-            </w:r>
-            <w:proofErr w:type="spellEnd"/>
-            <w:r>
-              <w:rPr>
-                <w:rFonts w:ascii="Palatino Linotype" w:hAnsi="Palatino Linotype"/>
-                <w:b/>
-                <w:bCs/>
-                <w:sz w:val="20"/>
-                <w:szCs w:val="20"/>
-              </w:rPr>
-              <w:t xml:space="preserve"> </w:t>
-            </w:r>
-            <w:proofErr w:type="spellStart"/>
-            <w:r>
-              <w:rPr>
-                <w:rFonts w:ascii="Palatino Linotype" w:hAnsi="Palatino Linotype"/>
-                <w:b/>
-                <w:bCs/>
-                <w:sz w:val="20"/>
-                <w:szCs w:val="20"/>
-              </w:rPr>
-              <w:t>endfor</w:t>
-            </w:r>
-            <w:proofErr w:type="spellEnd"/>
-            <w:r>
-              <w:rPr>
-                <w:rFonts w:ascii="Palatino Linotype" w:hAnsi="Palatino Linotype"/>
-                <w:b/>
-                <w:bCs/>
-                <w:sz w:val="20"/>
-                <w:szCs w:val="20"/>
-              </w:rPr>
-              <w:t xml:space="preserve"> %}</w:t>
+              <w:t>{%tc endfor %}</w:t>
             </w:r>
           </w:p>
         </w:tc>
@@ -1854,51 +1366,7 @@
                 <w:sz w:val="20"/>
                 <w:szCs w:val="20"/>
               </w:rPr>
-              <w:t>{%</w:t>
-            </w:r>
-            <w:proofErr w:type="spellStart"/>
-            <w:r>
-              <w:rPr>
-                <w:rFonts w:ascii="Palatino Linotype" w:hAnsi="Palatino Linotype"/>
-                <w:b/>
-                <w:bCs/>
-                <w:sz w:val="20"/>
-                <w:szCs w:val="20"/>
-              </w:rPr>
-              <w:t>tc</w:t>
-            </w:r>
-            <w:proofErr w:type="spellEnd"/>
-            <w:r>
-              <w:rPr>
-                <w:rFonts w:ascii="Palatino Linotype" w:hAnsi="Palatino Linotype"/>
-                <w:b/>
-                <w:bCs/>
-                <w:sz w:val="20"/>
-                <w:szCs w:val="20"/>
-              </w:rPr>
-              <w:t xml:space="preserve"> for charge in </w:t>
-            </w:r>
-            <w:proofErr w:type="spellStart"/>
-            <w:r>
-              <w:rPr>
-                <w:rFonts w:ascii="Palatino Linotype" w:hAnsi="Palatino Linotype"/>
-                <w:b/>
-                <w:bCs/>
-                <w:sz w:val="20"/>
-                <w:szCs w:val="20"/>
-              </w:rPr>
-              <w:t>charges_list</w:t>
-            </w:r>
-            <w:proofErr w:type="spellEnd"/>
-            <w:r>
-              <w:rPr>
-                <w:rFonts w:ascii="Palatino Linotype" w:hAnsi="Palatino Linotype"/>
-                <w:b/>
-                <w:bCs/>
-                <w:sz w:val="20"/>
-                <w:szCs w:val="20"/>
-              </w:rPr>
-              <w:t xml:space="preserve"> %}</w:t>
+              <w:t>{%tc for charge in charges_list %}</w:t>
             </w:r>
           </w:p>
         </w:tc>
@@ -1928,7 +1396,6 @@
                 <w:szCs w:val="20"/>
               </w:rPr>
             </w:pPr>
-            <w:proofErr w:type="gramStart"/>
             <w:r>
               <w:rPr>
                 <w:rFonts w:ascii="Palatino Linotype" w:hAnsi="Palatino Linotype"/>
@@ -1937,40 +1404,7 @@
                 <w:sz w:val="20"/>
                 <w:szCs w:val="20"/>
               </w:rPr>
-              <w:t xml:space="preserve">{{ </w:t>
-            </w:r>
-            <w:proofErr w:type="spellStart"/>
-            <w:r>
-              <w:rPr>
-                <w:rFonts w:ascii="Palatino Linotype" w:hAnsi="Palatino Linotype"/>
-                <w:b/>
-                <w:bCs/>
-                <w:sz w:val="20"/>
-                <w:szCs w:val="20"/>
-              </w:rPr>
-              <w:t>charge</w:t>
-            </w:r>
-            <w:proofErr w:type="gramEnd"/>
-            <w:r>
-              <w:rPr>
-                <w:rFonts w:ascii="Palatino Linotype" w:hAnsi="Palatino Linotype"/>
-                <w:b/>
-                <w:bCs/>
-                <w:sz w:val="20"/>
-                <w:szCs w:val="20"/>
-              </w:rPr>
-              <w:t>.plea</w:t>
-            </w:r>
-            <w:proofErr w:type="spellEnd"/>
-            <w:r>
-              <w:rPr>
-                <w:rFonts w:ascii="Palatino Linotype" w:hAnsi="Palatino Linotype"/>
-                <w:b/>
-                <w:bCs/>
-                <w:sz w:val="20"/>
-                <w:szCs w:val="20"/>
-              </w:rPr>
-              <w:t>}}</w:t>
+              <w:t>{{ charge.plea}}</w:t>
             </w:r>
           </w:p>
         </w:tc>
@@ -2008,51 +1442,7 @@
                 <w:sz w:val="20"/>
                 <w:szCs w:val="20"/>
               </w:rPr>
-              <w:t>{%</w:t>
-            </w:r>
-            <w:proofErr w:type="spellStart"/>
-            <w:r>
-              <w:rPr>
-                <w:rFonts w:ascii="Palatino Linotype" w:hAnsi="Palatino Linotype"/>
-                <w:b/>
-                <w:bCs/>
-                <w:sz w:val="20"/>
-                <w:szCs w:val="20"/>
-              </w:rPr>
-              <w:t>tc</w:t>
-            </w:r>
-            <w:proofErr w:type="spellEnd"/>
-            <w:r>
-              <w:rPr>
-                <w:rFonts w:ascii="Palatino Linotype" w:hAnsi="Palatino Linotype"/>
-                <w:b/>
-                <w:bCs/>
-                <w:sz w:val="20"/>
-                <w:szCs w:val="20"/>
-              </w:rPr>
-              <w:t xml:space="preserve"> </w:t>
-            </w:r>
-            <w:proofErr w:type="spellStart"/>
-            <w:r>
-              <w:rPr>
-                <w:rFonts w:ascii="Palatino Linotype" w:hAnsi="Palatino Linotype"/>
-                <w:b/>
-                <w:bCs/>
-                <w:sz w:val="20"/>
-                <w:szCs w:val="20"/>
-              </w:rPr>
-              <w:t>endfor</w:t>
-            </w:r>
-            <w:proofErr w:type="spellEnd"/>
-            <w:r>
-              <w:rPr>
-                <w:rFonts w:ascii="Palatino Linotype" w:hAnsi="Palatino Linotype"/>
-                <w:b/>
-                <w:bCs/>
-                <w:sz w:val="20"/>
-                <w:szCs w:val="20"/>
-              </w:rPr>
-              <w:t xml:space="preserve"> %}</w:t>
+              <w:t>{%tc endfor %}</w:t>
             </w:r>
           </w:p>
         </w:tc>
@@ -2073,34 +1463,6 @@
         <w:jc w:val="both"/>
         <w:rPr>
           <w:rFonts w:ascii="Palatino Linotype" w:hAnsi="Palatino Linotype" w:cs="Times New Roman"/>
-          <w:sz w:val="20"/>
-          <w:szCs w:val="20"/>
-        </w:rPr>
-      </w:pPr>
-      <w:r>
-        <w:rPr>
-          <w:rFonts w:ascii="Palatino Linotype" w:hAnsi="Palatino Linotype" w:cs="Times New Roman"/>
-          <w:sz w:val="20"/>
-          <w:szCs w:val="20"/>
-        </w:rPr>
-        <w:t>Defendant entered the plea knowingly, intelligently, and voluntarily.  The Court accepted the plea.</w:t>
-      </w:r>
-    </w:p>
-    <w:p>
-      <w:pPr>
-        <w:jc w:val="both"/>
-        <w:rPr>
-          <w:rFonts w:ascii="Palatino Linotype" w:hAnsi="Palatino Linotype" w:cs="Times New Roman"/>
-          <w:sz w:val="20"/>
-          <w:szCs w:val="20"/>
-        </w:rPr>
-      </w:pPr>
-    </w:p>
-    <w:p>
-      <w:pPr>
-        <w:jc w:val="both"/>
-        <w:rPr>
-          <w:rFonts w:ascii="Palatino Linotype" w:hAnsi="Palatino Linotype" w:cs="Times New Roman"/>
           <w:b/>
           <w:bCs/>
           <w:sz w:val="20"/>
@@ -2319,32 +1681,13 @@
         <w:tab/>
       </w:r>
       <w:bookmarkEnd w:id="0"/>
-      <w:proofErr w:type="gramStart"/>
-      <w:r>
-        <w:rPr>
-          <w:rFonts w:ascii="Palatino Linotype" w:hAnsi="Palatino Linotype"/>
-          <w:sz w:val="20"/>
-          <w:szCs w:val="20"/>
-        </w:rPr>
-        <w:t xml:space="preserve">{{ </w:t>
-      </w:r>
-      <w:proofErr w:type="spellStart"/>
-      <w:r>
-        <w:rPr>
-          <w:rFonts w:ascii="Palatino Linotype" w:hAnsi="Palatino Linotype"/>
-          <w:sz w:val="20"/>
-          <w:szCs w:val="20"/>
-        </w:rPr>
-        <w:t>judicial</w:t>
-      </w:r>
-      <w:proofErr w:type="gramEnd"/>
-      <w:r>
-        <w:rPr>
-          <w:rFonts w:ascii="Palatino Linotype" w:hAnsi="Palatino Linotype"/>
-          <w:sz w:val="20"/>
-          <w:szCs w:val="20"/>
-        </w:rPr>
-        <w:t>_officer</w:t>
+      <w:r>
+        <w:rPr>
+          <w:rFonts w:ascii="Palatino Linotype" w:hAnsi="Palatino Linotype"/>
+          <w:sz w:val="20"/>
+          <w:szCs w:val="20"/>
+        </w:rPr>
+        <w:t>{{ judicial_officer</w:t>
       </w:r>
       <w:r>
         <w:rPr>
@@ -2360,9 +1703,32 @@
           <w:sz w:val="20"/>
           <w:szCs w:val="20"/>
         </w:rPr>
-        <w:t>_type</w:t>
-      </w:r>
-      <w:proofErr w:type="spellEnd"/>
+        <w:t>_type }}</w:t>
+      </w:r>
+      <w:r>
+        <w:rPr>
+          <w:rFonts w:ascii="Palatino Linotype" w:hAnsi="Palatino Linotype"/>
+          <w:sz w:val="20"/>
+          <w:szCs w:val="20"/>
+        </w:rPr>
+        <w:t xml:space="preserve"> </w:t>
+      </w:r>
+      <w:r>
+        <w:rPr>
+          <w:rFonts w:ascii="Palatino Linotype" w:hAnsi="Palatino Linotype"/>
+          <w:sz w:val="20"/>
+          <w:szCs w:val="20"/>
+        </w:rPr>
+        <w:t>{{ judicial_officer</w:t>
+      </w:r>
+      <w:r>
+        <w:rPr>
+          <w:rFonts w:ascii="Palatino Linotype" w:hAnsi="Palatino Linotype"/>
+          <w:sz w:val="20"/>
+          <w:szCs w:val="20"/>
+        </w:rPr>
+        <w:t>.first_name</w:t>
+      </w:r>
       <w:r>
         <w:rPr>
           <w:rFonts w:ascii="Palatino Linotype" w:hAnsi="Palatino Linotype"/>
@@ -2385,58 +1751,7 @@
           <w:sz w:val="20"/>
           <w:szCs w:val="20"/>
         </w:rPr>
-        <w:t xml:space="preserve">{{ </w:t>
-      </w:r>
-      <w:proofErr w:type="spellStart"/>
-      <w:r>
-        <w:rPr>
-          <w:rFonts w:ascii="Palatino Linotype" w:hAnsi="Palatino Linotype"/>
-          <w:sz w:val="20"/>
-          <w:szCs w:val="20"/>
-        </w:rPr>
-        <w:t>judicial_officer</w:t>
-      </w:r>
-      <w:r>
-        <w:rPr>
-          <w:rFonts w:ascii="Palatino Linotype" w:hAnsi="Palatino Linotype"/>
-          <w:sz w:val="20"/>
-          <w:szCs w:val="20"/>
-        </w:rPr>
-        <w:t>.first_name</w:t>
-      </w:r>
-      <w:proofErr w:type="spellEnd"/>
-      <w:r>
-        <w:rPr>
-          <w:rFonts w:ascii="Palatino Linotype" w:hAnsi="Palatino Linotype"/>
-          <w:sz w:val="20"/>
-          <w:szCs w:val="20"/>
-        </w:rPr>
-        <w:t xml:space="preserve"> }}</w:t>
-      </w:r>
-      <w:r>
-        <w:rPr>
-          <w:rFonts w:ascii="Palatino Linotype" w:hAnsi="Palatino Linotype"/>
-          <w:sz w:val="20"/>
-          <w:szCs w:val="20"/>
-        </w:rPr>
-        <w:t xml:space="preserve"> </w:t>
-      </w:r>
-      <w:r>
-        <w:rPr>
-          <w:rFonts w:ascii="Palatino Linotype" w:hAnsi="Palatino Linotype"/>
-          <w:sz w:val="20"/>
-          <w:szCs w:val="20"/>
-        </w:rPr>
-        <w:t xml:space="preserve">{{ </w:t>
-      </w:r>
-      <w:proofErr w:type="spellStart"/>
-      <w:r>
-        <w:rPr>
-          <w:rFonts w:ascii="Palatino Linotype" w:hAnsi="Palatino Linotype"/>
-          <w:sz w:val="20"/>
-          <w:szCs w:val="20"/>
-        </w:rPr>
-        <w:t>judicial_officer</w:t>
+        <w:t>{{ judicial_officer</w:t>
       </w:r>
       <w:r>
         <w:rPr>
@@ -2446,7 +1761,6 @@
         </w:rPr>
         <w:t>.last_name</w:t>
       </w:r>
-      <w:proofErr w:type="spellEnd"/>
       <w:r>
         <w:rPr>
           <w:rFonts w:ascii="Palatino Linotype" w:hAnsi="Palatino Linotype"/>
@@ -2542,61 +1856,7 @@
           <w:sz w:val="16"/>
           <w:szCs w:val="16"/>
         </w:rPr>
-        <w:t xml:space="preserve">Prosecutor’s Office: PS    OM     EM; Defendant’s Attorney: PS     OM     EM; </w:t>
-      </w:r>
-      <w:proofErr w:type="gramStart"/>
-      <w:r>
-        <w:rPr>
-          <w:rFonts w:ascii="Palatino Linotype" w:hAnsi="Palatino Linotype"/>
-          <w:sz w:val="16"/>
-          <w:szCs w:val="16"/>
-        </w:rPr>
-        <w:t xml:space="preserve">{{ </w:t>
-      </w:r>
-      <w:proofErr w:type="spellStart"/>
-      <w:r>
-        <w:rPr>
-          <w:rFonts w:ascii="Palatino Linotype" w:hAnsi="Palatino Linotype"/>
-          <w:sz w:val="16"/>
-          <w:szCs w:val="16"/>
-        </w:rPr>
-        <w:t>defendant</w:t>
-      </w:r>
-      <w:proofErr w:type="gramEnd"/>
-      <w:r>
-        <w:rPr>
-          <w:rFonts w:ascii="Palatino Linotype" w:hAnsi="Palatino Linotype"/>
-          <w:sz w:val="16"/>
-          <w:szCs w:val="16"/>
-        </w:rPr>
-        <w:t>.first_name</w:t>
-      </w:r>
-      <w:proofErr w:type="spellEnd"/>
-      <w:r>
-        <w:rPr>
-          <w:rFonts w:ascii="Palatino Linotype" w:hAnsi="Palatino Linotype"/>
-          <w:sz w:val="16"/>
-          <w:szCs w:val="16"/>
-        </w:rPr>
-        <w:t xml:space="preserve"> }} {{ </w:t>
-      </w:r>
-      <w:proofErr w:type="spellStart"/>
-      <w:r>
-        <w:rPr>
-          <w:rFonts w:ascii="Palatino Linotype" w:hAnsi="Palatino Linotype"/>
-          <w:sz w:val="16"/>
-          <w:szCs w:val="16"/>
-        </w:rPr>
-        <w:t>defendant.last_name</w:t>
-      </w:r>
-      <w:proofErr w:type="spellEnd"/>
-      <w:r>
-        <w:rPr>
-          <w:rFonts w:ascii="Palatino Linotype" w:hAnsi="Palatino Linotype"/>
-          <w:sz w:val="16"/>
-          <w:szCs w:val="16"/>
-        </w:rPr>
-        <w:t>}}: PS     OM     EM;</w:t>
+        <w:t>Prosecutor’s Office: PS    OM     EM; Defendant’s Attorney: PS     OM     EM; {{ defendant.first_name }} {{ defendant.last_name}}: PS     OM     EM;</w:t>
       </w:r>
     </w:p>
     <w:p>
@@ -2641,18 +1901,8 @@
           <w:sz w:val="16"/>
           <w:szCs w:val="16"/>
         </w:rPr>
-        <w:t xml:space="preserve">County Jail: PS   </w:t>
-      </w:r>
-      <w:proofErr w:type="gramStart"/>
-      <w:r>
-        <w:rPr>
-          <w:rFonts w:ascii="Palatino Linotype" w:hAnsi="Palatino Linotype"/>
-          <w:sz w:val="16"/>
-          <w:szCs w:val="16"/>
-        </w:rPr>
-        <w:t>EM;</w:t>
-      </w:r>
-      <w:proofErr w:type="gramEnd"/>
+        <w:t>County Jail: PS   EM;</w:t>
+      </w:r>
     </w:p>
     <w:p>
       <w:pPr>
@@ -2905,43 +2155,7 @@
                 <w:sz w:val="20"/>
                 <w:szCs w:val="20"/>
               </w:rPr>
-              <w:t xml:space="preserve"> </w:t>
-            </w:r>
-            <w:proofErr w:type="gramStart"/>
-            <w:r>
-              <w:rPr>
-                <w:rFonts w:ascii="Palatino Linotype" w:hAnsi="Palatino Linotype"/>
-                <w:sz w:val="20"/>
-                <w:szCs w:val="20"/>
-              </w:rPr>
-              <w:t xml:space="preserve">{{ </w:t>
-            </w:r>
-            <w:proofErr w:type="spellStart"/>
-            <w:r>
-              <w:rPr>
-                <w:rFonts w:ascii="Palatino Linotype" w:hAnsi="Palatino Linotype"/>
-                <w:sz w:val="20"/>
-                <w:szCs w:val="20"/>
-              </w:rPr>
-              <w:t>case</w:t>
-            </w:r>
-            <w:proofErr w:type="gramEnd"/>
-            <w:r>
-              <w:rPr>
-                <w:rFonts w:ascii="Palatino Linotype" w:hAnsi="Palatino Linotype"/>
-                <w:sz w:val="20"/>
-                <w:szCs w:val="20"/>
-              </w:rPr>
-              <w:t>_number</w:t>
-            </w:r>
-            <w:proofErr w:type="spellEnd"/>
-            <w:r>
-              <w:rPr>
-                <w:rFonts w:ascii="Palatino Linotype" w:hAnsi="Palatino Linotype"/>
-                <w:sz w:val="20"/>
-                <w:szCs w:val="20"/>
-              </w:rPr>
-              <w:t xml:space="preserve"> }}</w:t>
+              <w:t xml:space="preserve"> {{ case_number }}</w:t>
             </w:r>
           </w:p>
           <w:p>

</xml_diff>

<commit_message>
Changed his to their in Leap Valid template.
</commit_message>
<xml_diff>
--- a/resources/Templates/Leap_Admission_Plea_Already_Valid_Template.docx
+++ b/resources/Templates/Leap_Admission_Plea_Already_Valid_Template.docx
@@ -1475,7 +1475,23 @@
           <w:sz w:val="20"/>
           <w:szCs w:val="20"/>
         </w:rPr>
-        <w:t>Defendant, Prosecutor, and the LEAP Coordinator executed a program agreement on this date, indicating that Defendant has already re-instated his license.  The Court determines Defendant qualifies for participation in LEAP.</w:t>
+        <w:t xml:space="preserve">Defendant, Prosecutor, and the LEAP Coordinator executed a program agreement on this date, indicating that Defendant has already re-instated </w:t>
+      </w:r>
+      <w:r>
+        <w:rPr>
+          <w:rFonts w:ascii="Palatino Linotype" w:hAnsi="Palatino Linotype" w:cs="Times New Roman"/>
+          <w:sz w:val="20"/>
+          <w:szCs w:val="20"/>
+        </w:rPr>
+        <w:t>their</w:t>
+      </w:r>
+      <w:r>
+        <w:rPr>
+          <w:rFonts w:ascii="Palatino Linotype" w:hAnsi="Palatino Linotype" w:cs="Times New Roman"/>
+          <w:sz w:val="20"/>
+          <w:szCs w:val="20"/>
+        </w:rPr>
+        <w:t xml:space="preserve"> license.  The Court determines Defendant qualifies for participation in LEAP.</w:t>
       </w:r>
     </w:p>
     <w:p>

</xml_diff>